<commit_message>
all documentation files converted into .docx
</commit_message>
<xml_diff>
--- a/documentation/Featured Images.docx
+++ b/documentation/Featured Images.docx
@@ -14,20 +14,6 @@
           <w:u w:val="single"/>
         </w:rPr>
         <w:t xml:space="preserve">Featured Images</w:t>
-      </w:r>
-    </w:p>
-    <w:p>
-      <w:pPr>
-        <w:jc w:val="center"/>
-      </w:pPr>
-      <w:r>
-        <w:rPr>
-          <w:rFonts w:ascii="Helvetica" w:hAnsi="Helvetica" w:cs="Helvetica"/>
-          <w:sz w:val="48"/>
-          <w:sz-cs w:val="48"/>
-          <w:u w:val="single"/>
-        </w:rPr>
-        <w:t xml:space="preserve"/>
       </w:r>
     </w:p>
     <w:p>

</xml_diff>